<commit_message>
## [0.0.4] - 2021-11-25 ### Ajout -Mise en place d'un prototype basé sur l'autorité serveur.
</commit_message>
<xml_diff>
--- a/documentation/Game Concept Pong 2001.docx
+++ b/documentation/Game Concept Pong 2001.docx
@@ -6,8 +6,14 @@
       <w:pPr>
         <w:pStyle w:val="Titre1"/>
         <w:jc w:val="center"/>
-      </w:pPr>
-      <w:r>
+        <w:rPr>
+          <w:lang w:val="en-US"/>
+        </w:rPr>
+      </w:pPr>
+      <w:r>
+        <w:rPr>
+          <w:lang w:val="en-US"/>
+        </w:rPr>
         <w:t>Game Concept</w:t>
       </w:r>
     </w:p>
@@ -15,17 +21,81 @@
       <w:pPr>
         <w:pStyle w:val="Titre1"/>
         <w:jc w:val="center"/>
+        <w:rPr>
+          <w:lang w:val="en-US"/>
+        </w:rPr>
       </w:pPr>
       <w:proofErr w:type="spellStart"/>
       <w:r>
+        <w:rPr>
+          <w:lang w:val="en-US"/>
+        </w:rPr>
         <w:t>Pong</w:t>
       </w:r>
       <w:r>
+        <w:rPr>
+          <w:lang w:val="en-US"/>
+        </w:rPr>
         <w:t>tionnary</w:t>
       </w:r>
       <w:proofErr w:type="spellEnd"/>
-      <w:r>
-        <w:t xml:space="preserve"> 2001.io</w:t>
+    </w:p>
+    <w:p>
+      <w:pPr>
+        <w:rPr>
+          <w:lang w:val="en-US"/>
+        </w:rPr>
+      </w:pPr>
+    </w:p>
+    <w:p>
+      <w:pPr>
+        <w:pStyle w:val="Titre2"/>
+        <w:rPr>
+          <w:lang w:val="en-US"/>
+        </w:rPr>
+      </w:pPr>
+      <w:r>
+        <w:rPr>
+          <w:lang w:val="en-US"/>
+        </w:rPr>
+        <w:t xml:space="preserve">I] </w:t>
+      </w:r>
+      <w:proofErr w:type="gramStart"/>
+      <w:r>
+        <w:rPr>
+          <w:lang w:val="en-US"/>
+        </w:rPr>
+        <w:t>Pitch :</w:t>
+      </w:r>
+      <w:proofErr w:type="gramEnd"/>
+    </w:p>
+    <w:p>
+      <w:pPr>
+        <w:rPr>
+          <w:lang w:val="en-US"/>
+        </w:rPr>
+      </w:pPr>
+    </w:p>
+    <w:p>
+      <w:r>
+        <w:t xml:space="preserve">Un jeu </w:t>
+      </w:r>
+      <w:proofErr w:type="spellStart"/>
+      <w:r>
+        <w:t>pong</w:t>
+      </w:r>
+      <w:proofErr w:type="spellEnd"/>
+      <w:r>
+        <w:t xml:space="preserve"> où tu dois dessiner la raquette pour faire rebondir la balle</w:t>
+      </w:r>
+      <w:r>
+        <w:t xml:space="preserve"> </w:t>
+      </w:r>
+      <w:r>
+        <w:t>allant jusqu’à</w:t>
+      </w:r>
+      <w:r>
+        <w:t xml:space="preserve"> 4 équipes en multijoueur.</w:t>
       </w:r>
     </w:p>
     <w:p/>
@@ -34,69 +104,138 @@
         <w:pStyle w:val="Titre2"/>
       </w:pPr>
       <w:r>
-        <w:t>I] Pitch :</w:t>
+        <w:t>II] Fiche Signalétique :</w:t>
       </w:r>
     </w:p>
     <w:p/>
     <w:p>
       <w:r>
-        <w:t xml:space="preserve">Un jeu </w:t>
+        <w:t>Titre :</w:t>
+      </w:r>
+      <w:r>
+        <w:t xml:space="preserve"> </w:t>
       </w:r>
       <w:proofErr w:type="spellStart"/>
       <w:r>
-        <w:t>pong</w:t>
+        <w:t>Pongtionnary</w:t>
       </w:r>
       <w:proofErr w:type="spellEnd"/>
       <w:r>
-        <w:t xml:space="preserve"> où tu dois dessiner la raquette pour faire rebondir la balle</w:t>
-      </w:r>
-      <w:r>
+        <w:tab/>
+      </w:r>
+      <w:r>
+        <w:br/>
+        <w:t xml:space="preserve">Genre : </w:t>
+      </w:r>
+      <w:r>
+        <w:t>Arcade, Web.</w:t>
+      </w:r>
+      <w:r>
+        <w:br/>
+      </w:r>
+      <w:r>
+        <w:t xml:space="preserve">Publique cible : </w:t>
+      </w:r>
+      <w:r>
+        <w:t>Les amateurs de jeux d’arcades sur navigateur</w:t>
+      </w:r>
+      <w:r>
+        <w:br/>
+        <w:t xml:space="preserve">Nombre de joueur : </w:t>
+      </w:r>
+      <w:r>
+        <w:t>2 à 4 joueurs</w:t>
+      </w:r>
+      <w:r>
+        <w:br/>
+        <w:t xml:space="preserve">Business Model : </w:t>
+      </w:r>
+      <w:r>
+        <w:t>Jeu Gratuit</w:t>
+      </w:r>
+    </w:p>
+    <w:p/>
+    <w:p>
+      <w:pPr>
+        <w:pStyle w:val="Titre2"/>
+      </w:pPr>
+      <w:r>
+        <w:t xml:space="preserve">III] Valeurs et intentions : </w:t>
+      </w:r>
+    </w:p>
+    <w:p/>
+    <w:p/>
+    <w:p/>
+    <w:p>
+      <w:pPr>
+        <w:pStyle w:val="Titre2"/>
+        <w:rPr>
+          <w:lang w:val="en-US"/>
+        </w:rPr>
+      </w:pPr>
+      <w:r>
+        <w:rPr>
+          <w:lang w:val="en-US"/>
+        </w:rPr>
+        <w:t xml:space="preserve">IV] </w:t>
+      </w:r>
+      <w:r>
+        <w:rPr>
+          <w:lang w:val="en-US"/>
+        </w:rPr>
+        <w:t>Gameplay:</w:t>
+      </w:r>
+      <w:r>
+        <w:rPr>
+          <w:lang w:val="en-US"/>
+        </w:rPr>
         <w:t xml:space="preserve"> </w:t>
       </w:r>
-      <w:r>
-        <w:t>allant jusqu’à</w:t>
-      </w:r>
-      <w:r>
-        <w:t xml:space="preserve"> 4 équipes en multijoueur.</w:t>
-      </w:r>
-    </w:p>
-    <w:p/>
+    </w:p>
+    <w:p>
+      <w:pPr>
+        <w:rPr>
+          <w:lang w:val="en-US"/>
+        </w:rPr>
+      </w:pPr>
+    </w:p>
     <w:p>
       <w:pPr>
         <w:pStyle w:val="Titre2"/>
-      </w:pPr>
-      <w:r>
-        <w:t>II] Fiche Signalétique :</w:t>
-      </w:r>
-    </w:p>
-    <w:p/>
-    <w:p>
-      <w:pPr>
-        <w:pStyle w:val="Titre2"/>
-      </w:pPr>
-      <w:r>
-        <w:t xml:space="preserve">III] Valeurs et intentions : </w:t>
-      </w:r>
-    </w:p>
-    <w:p/>
-    <w:p>
-      <w:pPr>
-        <w:pStyle w:val="Titre2"/>
-      </w:pPr>
-      <w:r>
-        <w:t xml:space="preserve">IV] Gameplay : </w:t>
-      </w:r>
-    </w:p>
-    <w:p/>
-    <w:p>
-      <w:pPr>
-        <w:pStyle w:val="Titre2"/>
-      </w:pPr>
-      <w:r>
-        <w:t>V] Direction Artistique :</w:t>
-      </w:r>
-    </w:p>
-    <w:p/>
+        <w:rPr>
+          <w:lang w:val="en-US"/>
+        </w:rPr>
+      </w:pPr>
+      <w:r>
+        <w:rPr>
+          <w:lang w:val="en-US"/>
+        </w:rPr>
+        <w:t xml:space="preserve">V] Direction </w:t>
+      </w:r>
+      <w:proofErr w:type="spellStart"/>
+      <w:proofErr w:type="gramStart"/>
+      <w:r>
+        <w:rPr>
+          <w:lang w:val="en-US"/>
+        </w:rPr>
+        <w:t>Artistique</w:t>
+      </w:r>
+      <w:proofErr w:type="spellEnd"/>
+      <w:r>
+        <w:rPr>
+          <w:lang w:val="en-US"/>
+        </w:rPr>
+        <w:t xml:space="preserve"> :</w:t>
+      </w:r>
+      <w:proofErr w:type="gramEnd"/>
+    </w:p>
+    <w:p>
+      <w:pPr>
+        <w:rPr>
+          <w:lang w:val="en-US"/>
+        </w:rPr>
+      </w:pPr>
+    </w:p>
     <w:p>
       <w:pPr>
         <w:pStyle w:val="Titre2"/>

</xml_diff>